<commit_message>
Updated resume files, resume iframe link
</commit_message>
<xml_diff>
--- a/static/StevonWrightResume.docx
+++ b/static/StevonWrightResume.docx
@@ -67,12 +67,12 @@
               <wp:inline distB="0" distT="0" distL="0" distR="0">
                 <wp:extent cx="137541" cy="137541"/>
                 <wp:effectExtent b="0" l="0" r="0" t="0"/>
-                <wp:docPr descr="Address icon" id="4" name=""/>
+                <wp:docPr descr="Address icon" id="3" name=""/>
                 <a:graphic>
                   <a:graphicData uri="http://schemas.microsoft.com/office/word/2010/wordprocessingShape">
                     <wps:wsp>
                       <wps:cNvSpPr/>
-                      <wps:cNvPr id="5" name="Shape 5"/>
+                      <wps:cNvPr id="4" name="Shape 4"/>
                       <wps:spPr>
                         <a:xfrm>
                           <a:off x="5281992" y="3715992"/>
@@ -821,12 +821,12 @@
               <wp:inline distB="0" distT="0" distL="0" distR="0">
                 <wp:extent cx="137541" cy="137541"/>
                 <wp:effectExtent b="0" l="0" r="0" t="0"/>
-                <wp:docPr descr="Address icon" id="4" name="image6.png"/>
+                <wp:docPr descr="Address icon" id="3" name="image5.png"/>
                 <a:graphic>
                   <a:graphicData uri="http://schemas.openxmlformats.org/drawingml/2006/picture">
                     <pic:pic>
                       <pic:nvPicPr>
-                        <pic:cNvPr descr="Address icon" id="0" name="image6.png"/>
+                        <pic:cNvPr descr="Address icon" id="0" name="image5.png"/>
                         <pic:cNvPicPr preferRelativeResize="0"/>
                       </pic:nvPicPr>
                       <pic:blipFill>
@@ -1606,7 +1606,7 @@
           <wp:inline distB="0" distT="0" distL="0" distR="0">
             <wp:extent cx="128016" cy="128016"/>
             <wp:effectExtent b="0" l="0" r="0" t="0"/>
-            <wp:docPr descr="World Wide Web symbol" id="5" name="image2.png"/>
+            <wp:docPr descr="World Wide Web symbol" id="6" name="image2.png"/>
             <a:graphic>
               <a:graphicData uri="http://schemas.openxmlformats.org/drawingml/2006/picture">
                 <pic:pic>
@@ -1655,12 +1655,12 @@
               <wp:inline distB="0" distT="0" distL="0" distR="0">
                 <wp:extent cx="137541" cy="137541"/>
                 <wp:effectExtent b="0" l="0" r="0" t="0"/>
-                <wp:docPr descr="LinkedIn icon" id="3" name=""/>
+                <wp:docPr descr="LinkedIn icon" id="4" name=""/>
                 <a:graphic>
                   <a:graphicData uri="http://schemas.microsoft.com/office/word/2010/wordprocessingShape">
                     <wps:wsp>
                       <wps:cNvSpPr/>
-                      <wps:cNvPr id="4" name="Shape 4"/>
+                      <wps:cNvPr id="5" name="Shape 5"/>
                       <wps:spPr>
                         <a:xfrm>
                           <a:off x="5281992" y="3715992"/>
@@ -2316,12 +2316,12 @@
               <wp:inline distB="0" distT="0" distL="0" distR="0">
                 <wp:extent cx="137541" cy="137541"/>
                 <wp:effectExtent b="0" l="0" r="0" t="0"/>
-                <wp:docPr descr="LinkedIn icon" id="3" name="image5.png"/>
+                <wp:docPr descr="LinkedIn icon" id="4" name="image6.png"/>
                 <a:graphic>
                   <a:graphicData uri="http://schemas.openxmlformats.org/drawingml/2006/picture">
                     <pic:pic>
                       <pic:nvPicPr>
-                        <pic:cNvPr descr="LinkedIn icon" id="0" name="image5.png"/>
+                        <pic:cNvPr descr="LinkedIn icon" id="0" name="image6.png"/>
                         <pic:cNvPicPr preferRelativeResize="0"/>
                       </pic:nvPicPr>
                       <pic:blipFill>
@@ -2365,7 +2365,7 @@
           <wp:inline distB="0" distT="0" distL="0" distR="0">
             <wp:extent cx="128016" cy="128016"/>
             <wp:effectExtent b="0" l="0" r="0" t="0"/>
-            <wp:docPr descr="GitHub Logomark" id="6" name="image1.png"/>
+            <wp:docPr descr="GitHub Logomark" id="5" name="image1.png"/>
             <a:graphic>
               <a:graphicData uri="http://schemas.openxmlformats.org/drawingml/2006/picture">
                 <pic:pic>
@@ -2434,7 +2434,7 @@
           <w:color w:val="595959"/>
           <w:rtl w:val="0"/>
         </w:rPr>
-        <w:t xml:space="preserve">A Software Developer that has more than 2 years of experience building projects with a focus on front-end web development. Has strong programming fundamentals and the ability to learn new things quickly and independently. Can plan, read, write, and review code effectively. A responsible worker who can communicate and work with a team virtually or face-to-face. Very proficient with computers. Native English speaker who can speak and write in Spanish with limited working capacity. Plays guitar and piano.</w:t>
+        <w:t xml:space="preserve">A Software Developer that has more than 2 years of experience building projects with a focus on front-end web development using React. Has strong programming fundamentals and the ability and drive to learn new things quickly and independently. Can plan, read, write, and review code effectively. A responsible worker who can communicate well asynchronously and work with a team virtually. Interested in growing into a full-stack development position.</w:t>
       </w:r>
     </w:p>
     <w:p>
@@ -2488,7 +2488,7 @@
           <w:color w:val="595959"/>
           <w:rtl w:val="0"/>
         </w:rPr>
-        <w:t xml:space="preserve"> HTML, CSS, SASS/SCSS, JavaScript, React, C++, Python, SQL</w:t>
+        <w:t xml:space="preserve"> HTML, CSS, SASS, JavaScript, Express, React, Python, SQL</w:t>
       </w:r>
     </w:p>
     <w:p>
@@ -2513,7 +2513,7 @@
           <w:color w:val="595959"/>
           <w:rtl w:val="0"/>
         </w:rPr>
-        <w:t xml:space="preserve">: Git, GitHub, Visual Studio, Visual Studio Code, Adobe Photoshop, Postman</w:t>
+        <w:t xml:space="preserve">: Git, GitHub, Visual Studio, Visual Studio Code, Adobe Photoshop, Postman, Figma</w:t>
       </w:r>
     </w:p>
     <w:p>
@@ -2536,15 +2536,15 @@
           <w:color w:val="005f80"/>
           <w:rtl w:val="0"/>
         </w:rPr>
-        <w:t xml:space="preserve">Operating Systems:</w:t>
-      </w:r>
-      <w:r>
-        <w:rPr>
-          <w:rFonts w:ascii="Calibri" w:cs="Calibri" w:eastAsia="Calibri" w:hAnsi="Calibri"/>
-          <w:color w:val="595959"/>
-          <w:rtl w:val="0"/>
-        </w:rPr>
-        <w:t xml:space="preserve"> Microsoft Windows, Linux, Android</w:t>
+        <w:t xml:space="preserve">Concepts:</w:t>
+      </w:r>
+      <w:r>
+        <w:rPr>
+          <w:rFonts w:ascii="Calibri" w:cs="Calibri" w:eastAsia="Calibri" w:hAnsi="Calibri"/>
+          <w:color w:val="595959"/>
+          <w:rtl w:val="0"/>
+        </w:rPr>
+        <w:t xml:space="preserve"> BEM, Functional Programming, Object-Oriented Programming, Agile (Scrum), Gitflow, Semantic HTML, Accessibility (A11y, ARIA)</w:t>
       </w:r>
     </w:p>
     <w:p>
@@ -2671,6 +2671,8 @@
           <w:color w:val="595959"/>
         </w:rPr>
       </w:pPr>
+      <w:bookmarkStart w:colFirst="0" w:colLast="0" w:name="_vfisqgmfwmk1" w:id="1"/>
+      <w:bookmarkEnd w:id="1"/>
       <w:r>
         <w:rPr>
           <w:rFonts w:ascii="Rockwell" w:cs="Rockwell" w:eastAsia="Rockwell" w:hAnsi="Rockwell"/>
@@ -2708,7 +2710,7 @@
           <w:color w:val="595959"/>
           <w:rtl w:val="0"/>
         </w:rPr>
-        <w:t xml:space="preserve">A GUI program written in Python with user-created alarms, a stopwatch, a digital clock, and a timer.</w:t>
+        <w:t xml:space="preserve">A time-keeping program written in Python with user-created alarms stored in an SQLite3 database, a stopwatch, a digital clock, and a timer.</w:t>
       </w:r>
     </w:p>
     <w:p>
@@ -2810,7 +2812,7 @@
           <w:color w:val="595959"/>
           <w:rtl w:val="0"/>
         </w:rPr>
-        <w:t xml:space="preserve">Graduated with highest honors (summa cum laude) and a cumulative GPA of 4.5. Succeeded in high-level classes, turning in quality work on time. Was a member of the Cambridge AICE program, fulfilling requirements for both the standard diploma and the Cambridge AICE diploma. Earned various awards.</w:t>
+        <w:t xml:space="preserve">Graduated with a cumulative GPA of 4.5, earning both a standard and Cambridge AICE diploma. </w:t>
       </w:r>
     </w:p>
     <w:p>
@@ -2911,7 +2913,7 @@
           <w:color w:val="595959"/>
           <w:rtl w:val="0"/>
         </w:rPr>
-        <w:t xml:space="preserve">Planned, developed, and deployed front-end applications in more than 2 programming languages. Performed code reviews for 20+ new and aspiring software developers online. Researched and fixed more than 200 software bugs. Played an integral part in all parts of the software development life cycle.</w:t>
+        <w:t xml:space="preserve">Planned, developed, and deployed front-end applications in more than 2 programming languages. Performed code reviews, providing feedback for 20+ new and aspiring software developers online. Diagnosed, researched, and fixed more than 200 software bugs. Played an integral part in all parts of the software development life cycle.</w:t>
       </w:r>
     </w:p>
     <w:sectPr>

</xml_diff>

<commit_message>
Updated packages, skills text/icons, and resume
</commit_message>
<xml_diff>
--- a/static/StevonWrightResume.docx
+++ b/static/StevonWrightResume.docx
@@ -872,12 +872,12 @@
               <wp:inline distB="0" distT="0" distL="0" distR="0">
                 <wp:extent cx="137541" cy="119253"/>
                 <wp:effectExtent b="0" l="0" r="0" t="0"/>
-                <wp:docPr descr="Phone icon" id="1" name=""/>
+                <wp:docPr descr="Phone icon" id="4" name=""/>
                 <a:graphic>
                   <a:graphicData uri="http://schemas.microsoft.com/office/word/2010/wordprocessingShape">
                     <wps:wsp>
                       <wps:cNvSpPr/>
-                      <wps:cNvPr id="2" name="Shape 2"/>
+                      <wps:cNvPr id="5" name="Shape 5"/>
                       <wps:spPr>
                         <a:xfrm>
                           <a:off x="5281992" y="3725136"/>
@@ -1374,12 +1374,12 @@
               <wp:inline distB="0" distT="0" distL="0" distR="0">
                 <wp:extent cx="137541" cy="119253"/>
                 <wp:effectExtent b="0" l="0" r="0" t="0"/>
-                <wp:docPr descr="Phone icon" id="1" name="image3.png"/>
+                <wp:docPr descr="Phone icon" id="4" name="image6.png"/>
                 <a:graphic>
                   <a:graphicData uri="http://schemas.openxmlformats.org/drawingml/2006/picture">
                     <pic:pic>
                       <pic:nvPicPr>
-                        <pic:cNvPr descr="Phone icon" id="0" name="image3.png"/>
+                        <pic:cNvPr descr="Phone icon" id="0" name="image6.png"/>
                         <pic:cNvPicPr preferRelativeResize="0"/>
                       </pic:nvPicPr>
                       <pic:blipFill>
@@ -1425,12 +1425,12 @@
               <wp:inline distB="0" distT="0" distL="0" distR="0">
                 <wp:extent cx="146685" cy="100965"/>
                 <wp:effectExtent b="0" l="0" r="0" t="0"/>
-                <wp:docPr descr="Email icon" id="2" name=""/>
+                <wp:docPr descr="Email icon" id="1" name=""/>
                 <a:graphic>
                   <a:graphicData uri="http://schemas.microsoft.com/office/word/2010/wordprocessingShape">
                     <wps:wsp>
                       <wps:cNvSpPr/>
-                      <wps:cNvPr id="3" name="Shape 3"/>
+                      <wps:cNvPr id="2" name="Shape 2"/>
                       <wps:spPr>
                         <a:xfrm>
                           <a:off x="5277420" y="3734280"/>
@@ -1557,12 +1557,12 @@
               <wp:inline distB="0" distT="0" distL="0" distR="0">
                 <wp:extent cx="146685" cy="100965"/>
                 <wp:effectExtent b="0" l="0" r="0" t="0"/>
-                <wp:docPr descr="Email icon" id="2" name="image4.png"/>
+                <wp:docPr descr="Email icon" id="1" name="image3.png"/>
                 <a:graphic>
                   <a:graphicData uri="http://schemas.openxmlformats.org/drawingml/2006/picture">
                     <pic:pic>
                       <pic:nvPicPr>
-                        <pic:cNvPr descr="Email icon" id="0" name="image4.png"/>
+                        <pic:cNvPr descr="Email icon" id="0" name="image3.png"/>
                         <pic:cNvPicPr preferRelativeResize="0"/>
                       </pic:nvPicPr>
                       <pic:blipFill>
@@ -1606,12 +1606,12 @@
           <wp:inline distB="0" distT="0" distL="0" distR="0">
             <wp:extent cx="128016" cy="128016"/>
             <wp:effectExtent b="0" l="0" r="0" t="0"/>
-            <wp:docPr descr="World Wide Web symbol" id="6" name="image2.png"/>
+            <wp:docPr descr="World Wide Web symbol" id="6" name="image1.png"/>
             <a:graphic>
               <a:graphicData uri="http://schemas.openxmlformats.org/drawingml/2006/picture">
                 <pic:pic>
                   <pic:nvPicPr>
-                    <pic:cNvPr descr="World Wide Web symbol" id="0" name="image2.png"/>
+                    <pic:cNvPr descr="World Wide Web symbol" id="0" name="image1.png"/>
                     <pic:cNvPicPr preferRelativeResize="0"/>
                   </pic:nvPicPr>
                   <pic:blipFill>
@@ -1655,12 +1655,12 @@
               <wp:inline distB="0" distT="0" distL="0" distR="0">
                 <wp:extent cx="137541" cy="137541"/>
                 <wp:effectExtent b="0" l="0" r="0" t="0"/>
-                <wp:docPr descr="LinkedIn icon" id="4" name=""/>
+                <wp:docPr descr="LinkedIn icon" id="2" name=""/>
                 <a:graphic>
                   <a:graphicData uri="http://schemas.microsoft.com/office/word/2010/wordprocessingShape">
                     <wps:wsp>
                       <wps:cNvSpPr/>
-                      <wps:cNvPr id="5" name="Shape 5"/>
+                      <wps:cNvPr id="3" name="Shape 3"/>
                       <wps:spPr>
                         <a:xfrm>
                           <a:off x="5281992" y="3715992"/>
@@ -2316,12 +2316,12 @@
               <wp:inline distB="0" distT="0" distL="0" distR="0">
                 <wp:extent cx="137541" cy="137541"/>
                 <wp:effectExtent b="0" l="0" r="0" t="0"/>
-                <wp:docPr descr="LinkedIn icon" id="4" name="image6.png"/>
+                <wp:docPr descr="LinkedIn icon" id="2" name="image4.png"/>
                 <a:graphic>
                   <a:graphicData uri="http://schemas.openxmlformats.org/drawingml/2006/picture">
                     <pic:pic>
                       <pic:nvPicPr>
-                        <pic:cNvPr descr="LinkedIn icon" id="0" name="image6.png"/>
+                        <pic:cNvPr descr="LinkedIn icon" id="0" name="image4.png"/>
                         <pic:cNvPicPr preferRelativeResize="0"/>
                       </pic:nvPicPr>
                       <pic:blipFill>
@@ -2365,12 +2365,12 @@
           <wp:inline distB="0" distT="0" distL="0" distR="0">
             <wp:extent cx="128016" cy="128016"/>
             <wp:effectExtent b="0" l="0" r="0" t="0"/>
-            <wp:docPr descr="GitHub Logomark" id="5" name="image1.png"/>
+            <wp:docPr descr="GitHub Logomark" id="5" name="image2.png"/>
             <a:graphic>
               <a:graphicData uri="http://schemas.openxmlformats.org/drawingml/2006/picture">
                 <pic:pic>
                   <pic:nvPicPr>
-                    <pic:cNvPr descr="GitHub Logomark" id="0" name="image1.png"/>
+                    <pic:cNvPr descr="GitHub Logomark" id="0" name="image2.png"/>
                     <pic:cNvPicPr preferRelativeResize="0"/>
                   </pic:nvPicPr>
                   <pic:blipFill>
@@ -2488,7 +2488,7 @@
           <w:color w:val="595959"/>
           <w:rtl w:val="0"/>
         </w:rPr>
-        <w:t xml:space="preserve"> HTML, CSS, SASS, JavaScript, Express, React, Python, SQL</w:t>
+        <w:t xml:space="preserve"> HTML, CSS, SASS, JavaScript, TypeScript, Express, React, Next.js</w:t>
       </w:r>
     </w:p>
     <w:p>
@@ -2513,15 +2513,15 @@
           <w:color w:val="595959"/>
           <w:rtl w:val="0"/>
         </w:rPr>
-        <w:t xml:space="preserve">: Git, GitHub, Visual Studio, Visual Studio Code, Adobe Photoshop, Postman, Figma</w:t>
+        <w:t xml:space="preserve">: Node.js, NPM, Yarn, Git, GitHub, Visual Studio Code, Adobe Photoshop, Postman, Figma</w:t>
       </w:r>
     </w:p>
     <w:p>
       <w:pPr>
         <w:spacing w:line="240" w:lineRule="auto"/>
         <w:rPr>
-          <w:rFonts w:ascii="Calibri" w:cs="Calibri" w:eastAsia="Calibri" w:hAnsi="Calibri"/>
-          <w:color w:val="595959"/>
+          <w:rFonts w:ascii="Rockwell" w:cs="Rockwell" w:eastAsia="Rockwell" w:hAnsi="Rockwell"/>
+          <w:color w:val="005f80"/>
         </w:rPr>
         <w:sectPr>
           <w:type w:val="continuous"/>
@@ -2544,7 +2544,12 @@
           <w:color w:val="595959"/>
           <w:rtl w:val="0"/>
         </w:rPr>
-        <w:t xml:space="preserve"> BEM, Functional Programming, Object-Oriented Programming, Agile (Scrum), Gitflow, Semantic HTML, Accessibility (A11y, ARIA)</w:t>
+        <w:t xml:space="preserve"> REST APIs, BEM, Functional Programming, Object-Oriented Programming, Agile (Scrum), Gitflow, Semantic HTML, Accessibility (A11y, WAI-ARIA, WCAG)</w:t>
+      </w:r>
+      <w:r>
+        <w:rPr>
+          <w:rtl w:val="0"/>
+        </w:rPr>
       </w:r>
     </w:p>
     <w:p>
@@ -2616,7 +2621,7 @@
           <w:color w:val="595959"/>
           <w:rtl w:val="0"/>
         </w:rPr>
-        <w:t xml:space="preserve">A responsive to-do list application with light/dark mode toggle, drag-and-drop, and persistent storage. Built based on mock-up design specifications from Front End Mentor. Built with React.</w:t>
+        <w:t xml:space="preserve">A responsive to-do list web application built based on design mock-up. Built with React.</w:t>
       </w:r>
     </w:p>
     <w:p>
@@ -2671,7 +2676,7 @@
           <w:color w:val="595959"/>
         </w:rPr>
       </w:pPr>
-      <w:bookmarkStart w:colFirst="0" w:colLast="0" w:name="_vfisqgmfwmk1" w:id="1"/>
+      <w:bookmarkStart w:colFirst="0" w:colLast="0" w:name="_38113x9fle7z" w:id="1"/>
       <w:bookmarkEnd w:id="1"/>
       <w:r>
         <w:rPr>
@@ -2679,7 +2684,7 @@
           <w:color w:val="005f80"/>
           <w:rtl w:val="0"/>
         </w:rPr>
-        <w:t xml:space="preserve">Alarm Clock - </w:t>
+        <w:t xml:space="preserve">User Authentication REST API - </w:t>
       </w:r>
       <w:r>
         <w:rPr>
@@ -2687,7 +2692,7 @@
           <w:color w:val="595959"/>
           <w:rtl w:val="0"/>
         </w:rPr>
-        <w:t xml:space="preserve">https://github.com/TeenageMutantCoder/Alarm-Clock/</w:t>
+        <w:t xml:space="preserve">https://github.com/TeenageMutantCoder/jwt-auth/</w:t>
       </w:r>
     </w:p>
     <w:p>
@@ -2710,7 +2715,7 @@
           <w:color w:val="595959"/>
           <w:rtl w:val="0"/>
         </w:rPr>
-        <w:t xml:space="preserve">A time-keeping program written in Python with user-created alarms stored in an SQLite3 database, a stopwatch, a digital clock, and a timer.</w:t>
+        <w:t xml:space="preserve">A RESTful API that interacts with a MongoDB database. Built with Express and Mongoose. I am currently refactoring this project to use TypeScript and Next.JS for a full-stack web application idea I have. </w:t>
       </w:r>
     </w:p>
     <w:p>
@@ -2913,7 +2918,7 @@
           <w:color w:val="595959"/>
           <w:rtl w:val="0"/>
         </w:rPr>
-        <w:t xml:space="preserve">Planned, developed, and deployed front-end applications in more than 2 programming languages. Performed code reviews, providing feedback for 20+ new and aspiring software developers online. Diagnosed, researched, and fixed more than 200 software bugs. Played an integral part in all parts of the software development life cycle.</w:t>
+        <w:t xml:space="preserve">Planned, developed, and deployed front-end applications in more than 2 programming languages. Performed code reviews, providing feedback for 30+ new and aspiring software developers online. Diagnosed, researched, and fixed more than 200 software bugs. Played an integral part in all parts of the software development life cycle.</w:t>
       </w:r>
     </w:p>
     <w:sectPr>

</xml_diff>

<commit_message>
Update resume files (updating project URLs)
</commit_message>
<xml_diff>
--- a/static/StevonWrightResume.docx
+++ b/static/StevonWrightResume.docx
@@ -821,12 +821,12 @@
               <wp:inline distB="0" distT="0" distL="0" distR="0">
                 <wp:extent cx="137541" cy="137541"/>
                 <wp:effectExtent b="0" l="0" r="0" t="0"/>
-                <wp:docPr descr="Address icon" id="1" name="image2.png"/>
+                <wp:docPr descr="Address icon" id="1" name="image3.png"/>
                 <a:graphic>
                   <a:graphicData uri="http://schemas.openxmlformats.org/drawingml/2006/picture">
                     <pic:pic>
                       <pic:nvPicPr>
-                        <pic:cNvPr descr="Address icon" id="0" name="image2.png"/>
+                        <pic:cNvPr descr="Address icon" id="0" name="image3.png"/>
                         <pic:cNvPicPr preferRelativeResize="0"/>
                       </pic:nvPicPr>
                       <pic:blipFill>
@@ -1374,12 +1374,12 @@
               <wp:inline distB="0" distT="0" distL="0" distR="0">
                 <wp:extent cx="137541" cy="119253"/>
                 <wp:effectExtent b="0" l="0" r="0" t="0"/>
-                <wp:docPr descr="Phone icon" id="2" name="image3.png"/>
+                <wp:docPr descr="Phone icon" id="2" name="image4.png"/>
                 <a:graphic>
                   <a:graphicData uri="http://schemas.openxmlformats.org/drawingml/2006/picture">
                     <pic:pic>
                       <pic:nvPicPr>
-                        <pic:cNvPr descr="Phone icon" id="0" name="image3.png"/>
+                        <pic:cNvPr descr="Phone icon" id="0" name="image4.png"/>
                         <pic:cNvPicPr preferRelativeResize="0"/>
                       </pic:nvPicPr>
                       <pic:blipFill>
@@ -1557,12 +1557,12 @@
               <wp:inline distB="0" distT="0" distL="0" distR="0">
                 <wp:extent cx="146685" cy="100965"/>
                 <wp:effectExtent b="0" l="0" r="0" t="0"/>
-                <wp:docPr descr="Email icon" id="3" name="image4.png"/>
+                <wp:docPr descr="Email icon" id="3" name="image5.png"/>
                 <a:graphic>
                   <a:graphicData uri="http://schemas.openxmlformats.org/drawingml/2006/picture">
                     <pic:pic>
                       <pic:nvPicPr>
-                        <pic:cNvPr descr="Email icon" id="0" name="image4.png"/>
+                        <pic:cNvPr descr="Email icon" id="0" name="image5.png"/>
                         <pic:cNvPicPr preferRelativeResize="0"/>
                       </pic:nvPicPr>
                       <pic:blipFill>
@@ -1606,12 +1606,12 @@
           <wp:inline distB="0" distT="0" distL="0" distR="0">
             <wp:extent cx="128016" cy="128016"/>
             <wp:effectExtent b="0" l="0" r="0" t="0"/>
-            <wp:docPr descr="World Wide Web symbol" id="5" name="image1.png"/>
+            <wp:docPr descr="World Wide Web symbol" id="5" name="image2.png"/>
             <a:graphic>
               <a:graphicData uri="http://schemas.openxmlformats.org/drawingml/2006/picture">
                 <pic:pic>
                   <pic:nvPicPr>
-                    <pic:cNvPr descr="World Wide Web symbol" id="0" name="image1.png"/>
+                    <pic:cNvPr descr="World Wide Web symbol" id="0" name="image2.png"/>
                     <pic:cNvPicPr preferRelativeResize="0"/>
                   </pic:nvPicPr>
                   <pic:blipFill>
@@ -2316,12 +2316,12 @@
               <wp:inline distB="0" distT="0" distL="0" distR="0">
                 <wp:extent cx="137541" cy="137541"/>
                 <wp:effectExtent b="0" l="0" r="0" t="0"/>
-                <wp:docPr descr="LinkedIn icon" id="4" name="image5.png"/>
+                <wp:docPr descr="LinkedIn icon" id="4" name="image6.png"/>
                 <a:graphic>
                   <a:graphicData uri="http://schemas.openxmlformats.org/drawingml/2006/picture">
                     <pic:pic>
                       <pic:nvPicPr>
-                        <pic:cNvPr descr="LinkedIn icon" id="0" name="image5.png"/>
+                        <pic:cNvPr descr="LinkedIn icon" id="0" name="image6.png"/>
                         <pic:cNvPicPr preferRelativeResize="0"/>
                       </pic:nvPicPr>
                       <pic:blipFill>
@@ -2365,12 +2365,12 @@
           <wp:inline distB="0" distT="0" distL="0" distR="0">
             <wp:extent cx="128016" cy="128016"/>
             <wp:effectExtent b="0" l="0" r="0" t="0"/>
-            <wp:docPr descr="GitHub Logomark" id="6" name="image6.png"/>
+            <wp:docPr descr="GitHub Logomark" id="6" name="image1.png"/>
             <a:graphic>
               <a:graphicData uri="http://schemas.openxmlformats.org/drawingml/2006/picture">
                 <pic:pic>
                   <pic:nvPicPr>
-                    <pic:cNvPr descr="GitHub Logomark" id="0" name="image6.png"/>
+                    <pic:cNvPr descr="GitHub Logomark" id="0" name="image1.png"/>
                     <pic:cNvPicPr preferRelativeResize="0"/>
                   </pic:nvPicPr>
                   <pic:blipFill>
@@ -2842,7 +2842,7 @@
           <w:color w:val="595959"/>
           <w:rtl w:val="0"/>
         </w:rPr>
-        <w:t xml:space="preserve">https://sw-social-app.vercel.app/</w:t>
+        <w:t xml:space="preserve">https://social.stevon.dev/</w:t>
       </w:r>
     </w:p>
     <w:p>
@@ -2892,7 +2892,7 @@
           <w:color w:val="595959"/>
           <w:rtl w:val="0"/>
         </w:rPr>
-        <w:t xml:space="preserve">https://sw-space-tourism.netlify.app/</w:t>
+        <w:t xml:space="preserve">https://space.stevon.dev/</w:t>
       </w:r>
     </w:p>
     <w:p>

</xml_diff>